<commit_message>
HTML ready for testing
</commit_message>
<xml_diff>
--- a/Docs/The problem.docx
+++ b/Docs/The problem.docx
@@ -1,6 +1,6 @@
 
 <file path=word/document.xml><?xml version="1.0" encoding="utf-8"?>
-<w:document xmlns:wpc="http://schemas.microsoft.com/office/word/2010/wordprocessingCanvas" xmlns:mo="http://schemas.microsoft.com/office/mac/office/2008/main" xmlns:mc="http://schemas.openxmlformats.org/markup-compatibility/2006" xmlns:mv="urn:schemas-microsoft-com:mac:vml" xmlns:o="urn:schemas-microsoft-com:office:office" xmlns:r="http://schemas.openxmlformats.org/officeDocument/2006/relationships" xmlns:m="http://schemas.openxmlformats.org/officeDocument/2006/math" xmlns:v="urn:schemas-microsoft-com:vml" xmlns:wp14="http://schemas.microsoft.com/office/word/2010/wordprocessingDrawing" xmlns:wp="http://schemas.openxmlformats.org/drawingml/2006/wordprocessingDrawing" xmlns:w10="urn:schemas-microsoft-com:office:word" xmlns:w="http://schemas.openxmlformats.org/wordprocessingml/2006/main" xmlns:w14="http://schemas.microsoft.com/office/word/2010/wordml" xmlns:wpg="http://schemas.microsoft.com/office/word/2010/wordprocessingGroup" xmlns:wpi="http://schemas.microsoft.com/office/word/2010/wordprocessingInk" xmlns:wne="http://schemas.microsoft.com/office/word/2006/wordml" xmlns:wps="http://schemas.microsoft.com/office/word/2010/wordprocessingShape" mc:Ignorable="w14 wp14">
+<w:document xmlns:wpc="http://schemas.microsoft.com/office/word/2010/wordprocessingCanvas" xmlns:mc="http://schemas.openxmlformats.org/markup-compatibility/2006" xmlns:o="urn:schemas-microsoft-com:office:office" xmlns:r="http://schemas.openxmlformats.org/officeDocument/2006/relationships" xmlns:m="http://schemas.openxmlformats.org/officeDocument/2006/math" xmlns:v="urn:schemas-microsoft-com:vml" xmlns:wp14="http://schemas.microsoft.com/office/word/2010/wordprocessingDrawing" xmlns:wp="http://schemas.openxmlformats.org/drawingml/2006/wordprocessingDrawing" xmlns:w10="urn:schemas-microsoft-com:office:word" xmlns:w="http://schemas.openxmlformats.org/wordprocessingml/2006/main" xmlns:w14="http://schemas.microsoft.com/office/word/2010/wordml" xmlns:wpg="http://schemas.microsoft.com/office/word/2010/wordprocessingGroup" xmlns:wpi="http://schemas.microsoft.com/office/word/2010/wordprocessingInk" xmlns:wne="http://schemas.microsoft.com/office/word/2006/wordml" xmlns:wps="http://schemas.microsoft.com/office/word/2010/wordprocessingShape" mc:Ignorable="w14 wp14">
   <w:body>
     <w:p>
       <w:pPr>
@@ -131,13 +131,7 @@
         <w:rPr>
           <w:lang w:val="en-US"/>
         </w:rPr>
-        <w:t xml:space="preserve"> </w:t>
-      </w:r>
-      <w:r>
-        <w:rPr>
-          <w:lang w:val="en-US"/>
-        </w:rPr>
-        <w:t>when you are unemployed</w:t>
+        <w:t xml:space="preserve"> when you are unemployed</w:t>
       </w:r>
       <w:r>
         <w:rPr>
@@ -149,49 +143,7 @@
         <w:rPr>
           <w:lang w:val="en-US"/>
         </w:rPr>
-        <w:t xml:space="preserve"> and have to go </w:t>
-      </w:r>
-      <w:r>
-        <w:rPr>
-          <w:lang w:val="en-US"/>
-        </w:rPr>
-        <w:t>through</w:t>
-      </w:r>
-      <w:r>
-        <w:rPr>
-          <w:lang w:val="en-US"/>
-        </w:rPr>
-        <w:t xml:space="preserve"> </w:t>
-      </w:r>
-      <w:r>
-        <w:rPr>
-          <w:lang w:val="en-US"/>
-        </w:rPr>
-        <w:t>an application process.</w:t>
-      </w:r>
-      <w:r>
-        <w:rPr>
-          <w:lang w:val="en-US"/>
-        </w:rPr>
-        <w:t xml:space="preserve"> Imagine it’</w:t>
-      </w:r>
-      <w:r>
-        <w:rPr>
-          <w:lang w:val="en-US"/>
-        </w:rPr>
-        <w:t>s getting closer</w:t>
-      </w:r>
-      <w:r>
-        <w:rPr>
-          <w:lang w:val="en-US"/>
-        </w:rPr>
-        <w:t xml:space="preserve"> to the end of your education </w:t>
-      </w:r>
-      <w:r>
-        <w:rPr>
-          <w:lang w:val="en-US"/>
-        </w:rPr>
-        <w:t xml:space="preserve">and you have already started </w:t>
+        <w:t xml:space="preserve"> and have to go through an application process. Imagine it’s getting closer to the end of your education and you have already started </w:t>
       </w:r>
       <w:r>
         <w:rPr>
@@ -239,13 +191,7 @@
         <w:rPr>
           <w:lang w:val="en-US"/>
         </w:rPr>
-        <w:t>ou can submit an application online and on different websit</w:t>
-      </w:r>
-      <w:r>
-        <w:rPr>
-          <w:lang w:val="en-US"/>
-        </w:rPr>
-        <w:t xml:space="preserve">es you can create </w:t>
+        <w:t xml:space="preserve">ou can submit an application online and on different websites you can create </w:t>
       </w:r>
       <w:r>
         <w:rPr>
@@ -257,97 +203,7 @@
         <w:rPr>
           <w:lang w:val="en-US"/>
         </w:rPr>
-        <w:t xml:space="preserve"> your own CV is linked</w:t>
-      </w:r>
-      <w:r>
-        <w:rPr>
-          <w:lang w:val="en-US"/>
-        </w:rPr>
-        <w:t xml:space="preserve"> to</w:t>
-      </w:r>
-      <w:r>
-        <w:rPr>
-          <w:lang w:val="en-US"/>
-        </w:rPr>
-        <w:t>.</w:t>
-      </w:r>
-      <w:r>
-        <w:rPr>
-          <w:lang w:val="en-US"/>
-        </w:rPr>
-        <w:t xml:space="preserve"> </w:t>
-      </w:r>
-      <w:r>
-        <w:rPr>
-          <w:lang w:val="en-US"/>
-        </w:rPr>
-        <w:t>You will discover that there are many different platforms that offer different positions, an</w:t>
-      </w:r>
-      <w:r>
-        <w:rPr>
-          <w:lang w:val="en-US"/>
-        </w:rPr>
-        <w:t>d you get profiles on several of</w:t>
-      </w:r>
-      <w:r>
-        <w:rPr>
-          <w:lang w:val="en-US"/>
-        </w:rPr>
-        <w:t xml:space="preserve"> </w:t>
-      </w:r>
-      <w:r>
-        <w:rPr>
-          <w:lang w:val="en-US"/>
-        </w:rPr>
-        <w:t xml:space="preserve">those </w:t>
-      </w:r>
-      <w:r>
-        <w:rPr>
-          <w:lang w:val="en-US"/>
-        </w:rPr>
-        <w:t>platforms.</w:t>
-      </w:r>
-      <w:r>
-        <w:rPr>
-          <w:lang w:val="en-US"/>
-        </w:rPr>
-        <w:t xml:space="preserve"> </w:t>
-      </w:r>
-      <w:r>
-        <w:rPr>
-          <w:lang w:val="en-US"/>
-        </w:rPr>
-        <w:t>In addition, you submit applications to m</w:t>
-      </w:r>
-      <w:r>
-        <w:rPr>
-          <w:lang w:val="en-US"/>
-        </w:rPr>
-        <w:t xml:space="preserve">ultiple businesses through the </w:t>
-      </w:r>
-      <w:r>
-        <w:rPr>
-          <w:lang w:val="en-US"/>
-        </w:rPr>
-        <w:t>company's own website.</w:t>
-      </w:r>
-      <w:r>
-        <w:rPr>
-          <w:lang w:val="en-US"/>
-        </w:rPr>
-        <w:t xml:space="preserve"> </w:t>
-      </w:r>
-      <w:r>
-        <w:rPr>
-          <w:lang w:val="en-US"/>
-        </w:rPr>
-        <w:t xml:space="preserve">After </w:t>
-      </w:r>
-      <w:r>
-        <w:rPr>
-          <w:lang w:val="en-US"/>
-        </w:rPr>
-        <w:t>a f</w:t>
+        <w:t xml:space="preserve"> your own CV is linked to. You will discover that there are many different platforms that offer different positions, and you get profiles on several of those platforms. In addition, you submit applications to multiple businesses through the company's own website. After a f</w:t>
       </w:r>
       <w:r>
         <w:rPr>
@@ -359,61 +215,7 @@
         <w:rPr>
           <w:lang w:val="en-US"/>
         </w:rPr>
-        <w:t xml:space="preserve"> done with your</w:t>
-      </w:r>
-      <w:r>
-        <w:rPr>
-          <w:lang w:val="en-US"/>
-        </w:rPr>
-        <w:t xml:space="preserve"> education</w:t>
-      </w:r>
-      <w:r>
-        <w:rPr>
-          <w:lang w:val="en-US"/>
-        </w:rPr>
-        <w:t xml:space="preserve"> and realize that it i</w:t>
-      </w:r>
-      <w:r>
-        <w:rPr>
-          <w:lang w:val="en-US"/>
-        </w:rPr>
-        <w:t>s your student mail that is enlightened in the applications you have sent, but this email is no longer in use.</w:t>
-      </w:r>
-      <w:r>
-        <w:rPr>
-          <w:lang w:val="en-US"/>
-        </w:rPr>
-        <w:t xml:space="preserve"> T</w:t>
-      </w:r>
-      <w:r>
-        <w:rPr>
-          <w:lang w:val="en-US"/>
-        </w:rPr>
-        <w:t xml:space="preserve">hen your employer will </w:t>
-      </w:r>
-      <w:r>
-        <w:rPr>
-          <w:lang w:val="en-US"/>
-        </w:rPr>
-        <w:t xml:space="preserve">not be able to </w:t>
-      </w:r>
-      <w:r>
-        <w:rPr>
-          <w:lang w:val="en-US"/>
-        </w:rPr>
-        <w:t>contact you via email.</w:t>
-      </w:r>
-      <w:r>
-        <w:rPr>
-          <w:lang w:val="en-US"/>
-        </w:rPr>
-        <w:t xml:space="preserve"> You also want to change your CV, because you can now inform that you have completed your</w:t>
-      </w:r>
-      <w:r>
-        <w:rPr>
-          <w:lang w:val="en-US"/>
-        </w:rPr>
-        <w:t xml:space="preserve"> education.</w:t>
+        <w:t xml:space="preserve"> done with your education and realize that it is your student mail that is enlightened in the applications you have sent, but this email is no longer in use. Then your employer will not be able to contact you via email. You also want to change your CV, because you can now inform that you have completed your education.</w:t>
       </w:r>
     </w:p>
     <w:p>
@@ -438,13 +240,7 @@
         <w:rPr>
           <w:lang w:val="en-US"/>
         </w:rPr>
-        <w:t xml:space="preserve"> a </w:t>
-      </w:r>
-      <w:r>
-        <w:rPr>
-          <w:lang w:val="en-US"/>
-        </w:rPr>
-        <w:t xml:space="preserve">challenge when you must remember where you have </w:t>
+        <w:t xml:space="preserve"> a challenge when you must remember where you have </w:t>
       </w:r>
       <w:r>
         <w:rPr>
@@ -456,43 +252,7 @@
         <w:rPr>
           <w:lang w:val="en-US"/>
         </w:rPr>
-        <w:t>, especially when the numbe</w:t>
-      </w:r>
-      <w:r>
-        <w:rPr>
-          <w:lang w:val="en-US"/>
-        </w:rPr>
-        <w:t xml:space="preserve">r of applications begins to </w:t>
-      </w:r>
-      <w:r>
-        <w:rPr>
-          <w:lang w:val="en-US"/>
-        </w:rPr>
-        <w:t>increase</w:t>
-      </w:r>
-      <w:r>
-        <w:rPr>
-          <w:lang w:val="en-US"/>
-        </w:rPr>
-        <w:t>.</w:t>
-      </w:r>
-      <w:r>
-        <w:rPr>
-          <w:lang w:val="en-US"/>
-        </w:rPr>
-        <w:t xml:space="preserve"> </w:t>
-      </w:r>
-      <w:r>
-        <w:rPr>
-          <w:lang w:val="en-US"/>
-        </w:rPr>
-        <w:t>It does not help then that multiple processes are unique to the different companies.</w:t>
-      </w:r>
-      <w:r>
-        <w:rPr>
-          <w:lang w:val="en-US"/>
-        </w:rPr>
-        <w:t xml:space="preserve"> </w:t>
+        <w:t xml:space="preserve">, especially when the number of applications begins to increase. It does not help then that multiple processes are unique to the different companies. </w:t>
       </w:r>
       <w:r>
         <w:rPr>
@@ -516,13 +276,7 @@
         <w:rPr>
           <w:lang w:val="en-US"/>
         </w:rPr>
-        <w:t xml:space="preserve"> overview of where you have obtained your profile, what applications you have sent, application deadlines, interesting posts and if you have remembered and submitted an application to your desired positions.</w:t>
-      </w:r>
-      <w:r>
-        <w:rPr>
-          <w:lang w:val="en-US"/>
-        </w:rPr>
-        <w:t xml:space="preserve"> </w:t>
+        <w:t xml:space="preserve"> overview of where you have obtained your profile, what applications you have sent, application deadlines, interesting posts and if you have remembered and submitted an application to your desired positions. </w:t>
       </w:r>
       <w:r>
         <w:rPr>
@@ -708,10 +462,15 @@
       </w:pPr>
     </w:p>
     <w:p>
+      <w:pPr>
+        <w:rPr>
+          <w:lang w:val="en-US"/>
+        </w:rPr>
+      </w:pPr>
       <w:r>
         <w:rPr>
           <w:noProof/>
-          <w:lang w:val="en-US" w:eastAsia="nb-NO"/>
+          <w:lang w:val="en-US" w:eastAsia="ko-KR"/>
         </w:rPr>
         <w:lastRenderedPageBreak/>
         <w:drawing>
@@ -770,68 +529,54 @@
           <w:lang w:val="en-US"/>
         </w:rPr>
       </w:pPr>
-      <w:proofErr w:type="spellStart"/>
-      <w:r>
-        <w:t>Next</w:t>
-      </w:r>
-      <w:proofErr w:type="spellEnd"/>
-      <w:r>
-        <w:t xml:space="preserve"> up is to</w:t>
-      </w:r>
-      <w:r>
+      <w:r>
+        <w:rPr>
+          <w:lang w:val="en-US"/>
+        </w:rPr>
+        <w:t>Next up is to</w:t>
+      </w:r>
+      <w:r>
+        <w:rPr>
+          <w:lang w:val="en-US"/>
+        </w:rPr>
+        <w:t xml:space="preserve"> see what gender </w:t>
+      </w:r>
+      <w:r>
+        <w:rPr>
+          <w:lang w:val="en-US"/>
+        </w:rPr>
+        <w:t>participants</w:t>
+      </w:r>
+      <w:r>
+        <w:rPr>
+          <w:lang w:val="en-US"/>
+        </w:rPr>
+        <w:t xml:space="preserve"> identify </w:t>
+      </w:r>
+      <w:r>
+        <w:rPr>
+          <w:lang w:val="en-US"/>
+        </w:rPr>
+        <w:t>them</w:t>
+      </w:r>
+      <w:r>
+        <w:rPr>
+          <w:lang w:val="en-US"/>
+        </w:rPr>
+        <w:t xml:space="preserve"> as</w:t>
+      </w:r>
+      <w:r>
+        <w:rPr>
+          <w:lang w:val="en-US"/>
+        </w:rPr>
+        <w:t>.</w:t>
+      </w:r>
+      <w:r>
+        <w:rPr>
+          <w:lang w:val="en-US"/>
+        </w:rPr>
         <w:t xml:space="preserve"> </w:t>
       </w:r>
-      <w:proofErr w:type="spellStart"/>
-      <w:r>
-        <w:t>see</w:t>
-      </w:r>
-      <w:proofErr w:type="spellEnd"/>
-      <w:r>
-        <w:t xml:space="preserve"> </w:t>
-      </w:r>
-      <w:proofErr w:type="spellStart"/>
-      <w:r>
-        <w:t>what</w:t>
-      </w:r>
-      <w:proofErr w:type="spellEnd"/>
-      <w:r>
-        <w:t xml:space="preserve"> </w:t>
-      </w:r>
-      <w:proofErr w:type="spellStart"/>
-      <w:r>
-        <w:t>gender</w:t>
-      </w:r>
-      <w:proofErr w:type="spellEnd"/>
-      <w:r>
-        <w:t xml:space="preserve"> par</w:t>
-      </w:r>
-      <w:r>
-        <w:t xml:space="preserve">tisipants </w:t>
-      </w:r>
-      <w:proofErr w:type="spellStart"/>
-      <w:r>
-        <w:t>identify</w:t>
-      </w:r>
-      <w:proofErr w:type="spellEnd"/>
-      <w:r>
-        <w:t xml:space="preserve"> </w:t>
-      </w:r>
-      <w:proofErr w:type="spellStart"/>
-      <w:r>
-        <w:t>themselfs</w:t>
-      </w:r>
-      <w:proofErr w:type="spellEnd"/>
-      <w:r>
-        <w:t xml:space="preserve"> </w:t>
-      </w:r>
-      <w:proofErr w:type="spellStart"/>
-      <w:r>
-        <w:t>of</w:t>
-      </w:r>
-      <w:proofErr w:type="spellEnd"/>
-      <w:r>
-        <w:t>.</w:t>
-      </w:r>
       <w:r>
         <w:rPr>
           <w:lang w:val="en-US"/>
@@ -876,10 +621,15 @@
       </w:r>
     </w:p>
     <w:p>
+      <w:pPr>
+        <w:rPr>
+          <w:lang w:val="en-US"/>
+        </w:rPr>
+      </w:pPr>
       <w:r>
         <w:rPr>
           <w:noProof/>
-          <w:lang w:val="en-US" w:eastAsia="nb-NO"/>
+          <w:lang w:val="en-US" w:eastAsia="ko-KR"/>
         </w:rPr>
         <w:drawing>
           <wp:inline distT="0" distB="0" distL="0" distR="0" wp14:anchorId="05F4F531" wp14:editId="216F1EB6">
@@ -931,7 +681,13 @@
         </w:drawing>
       </w:r>
     </w:p>
-    <w:p/>
+    <w:p>
+      <w:pPr>
+        <w:rPr>
+          <w:lang w:val="en-US"/>
+        </w:rPr>
+      </w:pPr>
+    </w:p>
     <w:p>
       <w:pPr>
         <w:rPr>
@@ -974,20 +730,12 @@
         </w:rPr>
         <w:t xml:space="preserve"> </w:t>
       </w:r>
-      <w:proofErr w:type="gramStart"/>
-      <w:r>
-        <w:rPr>
-          <w:lang w:val="en-US"/>
-        </w:rPr>
-        <w:t>a person</w:t>
-      </w:r>
-      <w:r>
-        <w:rPr>
-          <w:lang w:val="en-US"/>
-        </w:rPr>
-        <w:t xml:space="preserve"> who have</w:t>
-      </w:r>
-      <w:proofErr w:type="gramEnd"/>
+      <w:r>
+        <w:rPr>
+          <w:lang w:val="en-US"/>
+        </w:rPr>
+        <w:t>a person, who has</w:t>
+      </w:r>
       <w:r>
         <w:rPr>
           <w:lang w:val="en-US"/>
@@ -1036,14 +784,12 @@
         </w:rPr>
         <w:t xml:space="preserve">this </w:t>
       </w:r>
-      <w:proofErr w:type="gramStart"/>
-      <w:r>
-        <w:rPr>
-          <w:lang w:val="en-US"/>
-        </w:rPr>
-        <w:t>consist</w:t>
-      </w:r>
-      <w:proofErr w:type="gramEnd"/>
+      <w:r>
+        <w:rPr>
+          <w:lang w:val="en-US"/>
+        </w:rPr>
+        <w:t>consists</w:t>
+      </w:r>
       <w:r>
         <w:rPr>
           <w:lang w:val="en-US"/>
@@ -1054,7 +800,19 @@
         <w:rPr>
           <w:lang w:val="en-US"/>
         </w:rPr>
-        <w:t xml:space="preserve"> are in the age group 16-19 </w:t>
+        <w:t xml:space="preserve"> are in the age </w:t>
+      </w:r>
+      <w:r>
+        <w:rPr>
+          <w:lang w:val="en-US"/>
+        </w:rPr>
+        <w:t>grouping</w:t>
+      </w:r>
+      <w:r>
+        <w:rPr>
+          <w:lang w:val="en-US"/>
+        </w:rPr>
+        <w:t xml:space="preserve"> 16-19 </w:t>
       </w:r>
       <w:r>
         <w:rPr>
@@ -1084,13 +842,7 @@
         <w:rPr>
           <w:lang w:val="en-US"/>
         </w:rPr>
-        <w:t>affect overall r</w:t>
-      </w:r>
-      <w:r>
-        <w:rPr>
-          <w:lang w:val="en-US"/>
-        </w:rPr>
-        <w:t>esult</w:t>
+        <w:t>affect overall result</w:t>
       </w:r>
       <w:r>
         <w:rPr>
@@ -1108,7 +860,7 @@
       <w:r>
         <w:rPr>
           <w:noProof/>
-          <w:lang w:val="en-US" w:eastAsia="nb-NO"/>
+          <w:lang w:val="en-US" w:eastAsia="ko-KR"/>
         </w:rPr>
         <w:lastRenderedPageBreak/>
         <w:drawing>
@@ -1180,14 +932,12 @@
         </w:rPr>
         <w:t>website</w:t>
       </w:r>
-      <w:bookmarkStart w:id="0" w:name="_GoBack"/>
       <w:r>
         <w:rPr>
           <w:lang w:val="en-US"/>
         </w:rPr>
         <w:t>(</w:t>
       </w:r>
-      <w:bookmarkEnd w:id="0"/>
       <w:proofErr w:type="gramEnd"/>
       <w:r>
         <w:rPr>
@@ -1211,28 +961,19 @@
         <w:rPr>
           <w:lang w:val="en-US"/>
         </w:rPr>
-        <w:t xml:space="preserve"> not affect the overall outcome of the survey, as these answers </w:t>
-      </w:r>
-      <w:proofErr w:type="gramStart"/>
-      <w:r>
-        <w:rPr>
-          <w:lang w:val="en-US"/>
-        </w:rPr>
-        <w:t>were only meant to be used</w:t>
-      </w:r>
-      <w:proofErr w:type="gramEnd"/>
-      <w:r>
-        <w:rPr>
-          <w:lang w:val="en-US"/>
-        </w:rPr>
-        <w:t xml:space="preserve"> in the development of the solution to the problem.</w:t>
-      </w:r>
-    </w:p>
-    <w:p>
+        <w:t xml:space="preserve"> not affect the overall outcome of the survey, as these answers were only meant to be used in the development of the solution to the problem.</w:t>
+      </w:r>
+    </w:p>
+    <w:p>
+      <w:pPr>
+        <w:rPr>
+          <w:lang w:val="en-US"/>
+        </w:rPr>
+      </w:pPr>
       <w:r>
         <w:rPr>
           <w:noProof/>
-          <w:lang w:val="en-US" w:eastAsia="nb-NO"/>
+          <w:lang w:val="en-US" w:eastAsia="ko-KR"/>
         </w:rPr>
         <w:drawing>
           <wp:inline distT="0" distB="0" distL="0" distR="0" wp14:anchorId="5CCA02DE" wp14:editId="4CDCDA6F">
@@ -1317,10 +1058,15 @@
       </w:r>
     </w:p>
     <w:p>
+      <w:pPr>
+        <w:rPr>
+          <w:lang w:val="en-US"/>
+        </w:rPr>
+      </w:pPr>
       <w:r>
         <w:rPr>
           <w:noProof/>
-          <w:lang w:val="en-US" w:eastAsia="nb-NO"/>
+          <w:lang w:val="en-US" w:eastAsia="ko-KR"/>
         </w:rPr>
         <w:drawing>
           <wp:inline distT="0" distB="0" distL="0" distR="0" wp14:anchorId="4FB4C1B8" wp14:editId="6478912C">
@@ -1424,13 +1170,7 @@
         <w:rPr>
           <w:lang w:val="en-US"/>
         </w:rPr>
-        <w:t xml:space="preserve">ee that a significant </w:t>
-      </w:r>
-      <w:r>
-        <w:rPr>
-          <w:lang w:val="en-US"/>
-        </w:rPr>
-        <w:t>amount</w:t>
+        <w:t>ee that a significant amount</w:t>
       </w:r>
       <w:r>
         <w:rPr>
@@ -1452,10 +1192,15 @@
       </w:r>
     </w:p>
     <w:p>
+      <w:pPr>
+        <w:rPr>
+          <w:lang w:val="en-US"/>
+        </w:rPr>
+      </w:pPr>
       <w:r>
         <w:rPr>
           <w:noProof/>
-          <w:lang w:val="en-US" w:eastAsia="nb-NO"/>
+          <w:lang w:val="en-US" w:eastAsia="ko-KR"/>
         </w:rPr>
         <w:drawing>
           <wp:inline distT="0" distB="0" distL="0" distR="0" wp14:anchorId="00664351" wp14:editId="0DEF92EB">
@@ -1515,6 +1260,11 @@
       </w:pPr>
     </w:p>
     <w:p>
+      <w:pPr>
+        <w:rPr>
+          <w:lang w:val="en-US"/>
+        </w:rPr>
+      </w:pPr>
       <w:r>
         <w:rPr>
           <w:lang w:val="en-US"/>
@@ -1571,10 +1321,15 @@
       </w:r>
     </w:p>
     <w:p>
+      <w:pPr>
+        <w:rPr>
+          <w:lang w:val="en-US"/>
+        </w:rPr>
+      </w:pPr>
       <w:r>
         <w:rPr>
           <w:noProof/>
-          <w:lang w:val="en-US" w:eastAsia="nb-NO"/>
+          <w:lang w:val="en-US" w:eastAsia="ko-KR"/>
         </w:rPr>
         <w:lastRenderedPageBreak/>
         <w:drawing>
@@ -1627,13 +1382,20 @@
         </w:drawing>
       </w:r>
     </w:p>
-    <w:p/>
-    <w:p>
-      <w:pPr>
-        <w:rPr>
-          <w:lang w:val="en-US"/>
-        </w:rPr>
-      </w:pPr>
+    <w:p>
+      <w:pPr>
+        <w:rPr>
+          <w:lang w:val="en-US"/>
+        </w:rPr>
+      </w:pPr>
+    </w:p>
+    <w:p>
+      <w:pPr>
+        <w:rPr>
+          <w:lang w:val="en-US"/>
+        </w:rPr>
+      </w:pPr>
+      <w:bookmarkStart w:id="0" w:name="_GoBack"/>
       <w:r>
         <w:rPr>
           <w:lang w:val="en-US"/>
@@ -1659,6 +1421,7 @@
         <w:t>remind you of where you have registered and whether your CV is up to date.</w:t>
       </w:r>
     </w:p>
+    <w:bookmarkEnd w:id="0"/>
     <w:p>
       <w:pPr>
         <w:rPr>
@@ -1700,7 +1463,7 @@
       </w:pPr>
     </w:pPrDefault>
   </w:docDefaults>
-  <w:latentStyles w:defLockedState="0" w:defUIPriority="99" w:defSemiHidden="1" w:defUnhideWhenUsed="1" w:defQFormat="0" w:count="276">
+  <w:latentStyles w:defLockedState="0" w:defUIPriority="99" w:defSemiHidden="1" w:defUnhideWhenUsed="1" w:defQFormat="0" w:count="267">
     <w:lsdException w:name="Normal" w:semiHidden="0" w:uiPriority="0" w:unhideWhenUsed="0" w:qFormat="1"/>
     <w:lsdException w:name="heading 1" w:semiHidden="0" w:uiPriority="9" w:unhideWhenUsed="0" w:qFormat="1"/>
     <w:lsdException w:name="heading 2" w:uiPriority="9" w:qFormat="1"/>
@@ -1727,15 +1490,6 @@
     <w:lsdException w:name="Strong" w:semiHidden="0" w:uiPriority="22" w:unhideWhenUsed="0" w:qFormat="1"/>
     <w:lsdException w:name="Emphasis" w:semiHidden="0" w:uiPriority="20" w:unhideWhenUsed="0" w:qFormat="1"/>
     <w:lsdException w:name="Table Grid" w:semiHidden="0" w:uiPriority="39" w:unhideWhenUsed="0"/>
-    <w:lsdException w:name="Note Level 1" w:semiHidden="0" w:unhideWhenUsed="0"/>
-    <w:lsdException w:name="Note Level 2" w:semiHidden="0" w:unhideWhenUsed="0"/>
-    <w:lsdException w:name="Note Level 3" w:semiHidden="0" w:unhideWhenUsed="0"/>
-    <w:lsdException w:name="Note Level 4" w:semiHidden="0" w:unhideWhenUsed="0"/>
-    <w:lsdException w:name="Note Level 5" w:semiHidden="0" w:unhideWhenUsed="0"/>
-    <w:lsdException w:name="Note Level 6" w:semiHidden="0" w:unhideWhenUsed="0"/>
-    <w:lsdException w:name="Note Level 7" w:semiHidden="0" w:unhideWhenUsed="0"/>
-    <w:lsdException w:name="Note Level 8" w:semiHidden="0" w:unhideWhenUsed="0"/>
-    <w:lsdException w:name="Note Level 9" w:semiHidden="0" w:unhideWhenUsed="0"/>
     <w:lsdException w:name="Placeholder Text" w:unhideWhenUsed="0"/>
     <w:lsdException w:name="No Spacing" w:semiHidden="0" w:uiPriority="1" w:unhideWhenUsed="0" w:qFormat="1"/>
     <w:lsdException w:name="Light Shading" w:semiHidden="0" w:uiPriority="60" w:unhideWhenUsed="0"/>
@@ -1948,7 +1702,7 @@
 </file>
 
 <file path=word/stylesWithEffects.xml><?xml version="1.0" encoding="utf-8"?>
-<w:styles xmlns:wpc="http://schemas.microsoft.com/office/word/2010/wordprocessingCanvas" xmlns:mo="http://schemas.microsoft.com/office/mac/office/2008/main" xmlns:mc="http://schemas.openxmlformats.org/markup-compatibility/2006" xmlns:mv="urn:schemas-microsoft-com:mac:vml" xmlns:o="urn:schemas-microsoft-com:office:office" xmlns:r="http://schemas.openxmlformats.org/officeDocument/2006/relationships" xmlns:m="http://schemas.openxmlformats.org/officeDocument/2006/math" xmlns:v="urn:schemas-microsoft-com:vml" xmlns:wp14="http://schemas.microsoft.com/office/word/2010/wordprocessingDrawing" xmlns:wp="http://schemas.openxmlformats.org/drawingml/2006/wordprocessingDrawing" xmlns:w10="urn:schemas-microsoft-com:office:word" xmlns:w="http://schemas.openxmlformats.org/wordprocessingml/2006/main" xmlns:w14="http://schemas.microsoft.com/office/word/2010/wordml" xmlns:wpg="http://schemas.microsoft.com/office/word/2010/wordprocessingGroup" xmlns:wpi="http://schemas.microsoft.com/office/word/2010/wordprocessingInk" xmlns:wne="http://schemas.microsoft.com/office/word/2006/wordml" xmlns:wps="http://schemas.microsoft.com/office/word/2010/wordprocessingShape" mc:Ignorable="w14 wp14">
+<w:styles xmlns:wpc="http://schemas.microsoft.com/office/word/2010/wordprocessingCanvas" xmlns:mc="http://schemas.openxmlformats.org/markup-compatibility/2006" xmlns:o="urn:schemas-microsoft-com:office:office" xmlns:r="http://schemas.openxmlformats.org/officeDocument/2006/relationships" xmlns:m="http://schemas.openxmlformats.org/officeDocument/2006/math" xmlns:v="urn:schemas-microsoft-com:vml" xmlns:wp14="http://schemas.microsoft.com/office/word/2010/wordprocessingDrawing" xmlns:wp="http://schemas.openxmlformats.org/drawingml/2006/wordprocessingDrawing" xmlns:w10="urn:schemas-microsoft-com:office:word" xmlns:w="http://schemas.openxmlformats.org/wordprocessingml/2006/main" xmlns:w14="http://schemas.microsoft.com/office/word/2010/wordml" xmlns:wpg="http://schemas.microsoft.com/office/word/2010/wordprocessingGroup" xmlns:wpi="http://schemas.microsoft.com/office/word/2010/wordprocessingInk" xmlns:wne="http://schemas.microsoft.com/office/word/2006/wordml" xmlns:wps="http://schemas.microsoft.com/office/word/2010/wordprocessingShape" mc:Ignorable="w14 wp14">
   <w:docDefaults>
     <w:rPrDefault>
       <w:rPr>
@@ -1964,7 +1718,7 @@
       </w:pPr>
     </w:pPrDefault>
   </w:docDefaults>
-  <w:latentStyles w:defLockedState="0" w:defUIPriority="99" w:defSemiHidden="1" w:defUnhideWhenUsed="1" w:defQFormat="0" w:count="276">
+  <w:latentStyles w:defLockedState="0" w:defUIPriority="99" w:defSemiHidden="1" w:defUnhideWhenUsed="1" w:defQFormat="0" w:count="267">
     <w:lsdException w:name="Normal" w:semiHidden="0" w:uiPriority="0" w:unhideWhenUsed="0" w:qFormat="1"/>
     <w:lsdException w:name="heading 1" w:semiHidden="0" w:uiPriority="9" w:unhideWhenUsed="0" w:qFormat="1"/>
     <w:lsdException w:name="heading 2" w:uiPriority="9" w:qFormat="1"/>
@@ -1991,15 +1745,6 @@
     <w:lsdException w:name="Strong" w:semiHidden="0" w:uiPriority="22" w:unhideWhenUsed="0" w:qFormat="1"/>
     <w:lsdException w:name="Emphasis" w:semiHidden="0" w:uiPriority="20" w:unhideWhenUsed="0" w:qFormat="1"/>
     <w:lsdException w:name="Table Grid" w:semiHidden="0" w:uiPriority="39" w:unhideWhenUsed="0"/>
-    <w:lsdException w:name="Note Level 1" w:semiHidden="0" w:unhideWhenUsed="0"/>
-    <w:lsdException w:name="Note Level 2" w:semiHidden="0" w:unhideWhenUsed="0"/>
-    <w:lsdException w:name="Note Level 3" w:semiHidden="0" w:unhideWhenUsed="0"/>
-    <w:lsdException w:name="Note Level 4" w:semiHidden="0" w:unhideWhenUsed="0"/>
-    <w:lsdException w:name="Note Level 5" w:semiHidden="0" w:unhideWhenUsed="0"/>
-    <w:lsdException w:name="Note Level 6" w:semiHidden="0" w:unhideWhenUsed="0"/>
-    <w:lsdException w:name="Note Level 7" w:semiHidden="0" w:unhideWhenUsed="0"/>
-    <w:lsdException w:name="Note Level 8" w:semiHidden="0" w:unhideWhenUsed="0"/>
-    <w:lsdException w:name="Note Level 9" w:semiHidden="0" w:unhideWhenUsed="0"/>
     <w:lsdException w:name="Placeholder Text" w:unhideWhenUsed="0"/>
     <w:lsdException w:name="No Spacing" w:semiHidden="0" w:uiPriority="1" w:unhideWhenUsed="0" w:qFormat="1"/>
     <w:lsdException w:name="Light Shading" w:semiHidden="0" w:uiPriority="60" w:unhideWhenUsed="0"/>
@@ -2466,7 +2211,7 @@
   <a:extraClrSchemeLst/>
   <a:extLst>
     <a:ext uri="{05A4C25C-085E-4340-85A3-A5531E510DB2}">
-      <thm15:themeFamily xmlns:thm15="http://schemas.microsoft.com/office/thememl/2012/main" xmlns="" name="Office Theme" id="{62F939B6-93AF-4DB8-9C6B-D6C7DFDC589F}" vid="{4A3C46E8-61CC-4603-A589-7422A47A8E4A}"/>
+      <thm15:themeFamily xmlns="" xmlns:thm15="http://schemas.microsoft.com/office/thememl/2012/main" name="Office Theme" id="{62F939B6-93AF-4DB8-9C6B-D6C7DFDC589F}" vid="{4A3C46E8-61CC-4603-A589-7422A47A8E4A}"/>
     </a:ext>
   </a:extLst>
 </a:theme>

</xml_diff>